<commit_message>
nmv 03 04 2024
</commit_message>
<xml_diff>
--- a/TS Jatai Ghanam Project/TS 4.3/TS 4.3 Ghanam Sanskrit Corrections.docx
+++ b/TS Jatai Ghanam Project/TS 4.3/TS 4.3 Ghanam Sanskrit Corrections.docx
@@ -122,18 +122,7 @@
           <w:szCs w:val="32"/>
           <w:u w:val="single"/>
         </w:rPr>
-        <w:t xml:space="preserve">Observed </w:t>
-      </w:r>
-      <w:proofErr w:type="gramStart"/>
-      <w:r>
-        <w:rPr>
-          <w:b/>
-          <w:bCs/>
-          <w:sz w:val="32"/>
-          <w:szCs w:val="32"/>
-          <w:u w:val="single"/>
-        </w:rPr>
-        <w:t xml:space="preserve">till </w:t>
+        <w:t xml:space="preserve">Observed till </w:t>
       </w:r>
       <w:r>
         <w:rPr>
@@ -146,7 +135,6 @@
         </w:rPr>
         <w:t>????</w:t>
       </w:r>
-      <w:proofErr w:type="gramEnd"/>
     </w:p>
     <w:p>
       <w:pPr>
@@ -354,7 +342,6 @@
               <w:t>zNlS</w:t>
             </w:r>
             <w:bookmarkEnd w:id="1"/>
-            <w:proofErr w:type="gramStart"/>
             <w:r>
               <w:rPr>
                 <w:rFonts w:ascii="BRH Malayalam Extra" w:hAnsi="BRH Malayalam Extra" w:cs="BRH Devanagari Extra"/>
@@ -382,19 +369,7 @@
                 <w:highlight w:val="green"/>
                 <w:lang w:val="en-IN"/>
               </w:rPr>
-              <w:t>replaced</w:t>
-            </w:r>
-            <w:proofErr w:type="gramEnd"/>
-            <w:r>
-              <w:rPr>
-                <w:rFonts w:ascii="Cambria" w:hAnsi="Cambria" w:cs="BRH Malayalam Extra"/>
-                <w:color w:val="000000"/>
-                <w:sz w:val="26"/>
-                <w:szCs w:val="32"/>
-                <w:highlight w:val="green"/>
-                <w:lang w:val="en-IN"/>
-              </w:rPr>
-              <w:t xml:space="preserve"> with correct spelling at various places</w:t>
+              <w:t>replaced with correct spelling at various places</w:t>
             </w:r>
           </w:p>
         </w:tc>
@@ -596,7 +571,6 @@
               </w:rPr>
               <w:t>(</w:t>
             </w:r>
-            <w:proofErr w:type="gramStart"/>
             <w:r>
               <w:rPr>
                 <w:rFonts w:cs="BRH Devanagari Extra"/>
@@ -614,7 +588,6 @@
               </w:rPr>
               <w:t>)[</w:t>
             </w:r>
-            <w:proofErr w:type="gramEnd"/>
             <w:r>
               <w:rPr>
                 <w:rFonts w:cs="BRH Devanagari Extra"/>
@@ -1100,7 +1073,6 @@
               </w:rPr>
               <w:t>(</w:t>
             </w:r>
-            <w:proofErr w:type="gramStart"/>
             <w:r>
               <w:rPr>
                 <w:rFonts w:cs="BRH Devanagari Extra"/>
@@ -1118,7 +1090,6 @@
               </w:rPr>
               <w:t>)[</w:t>
             </w:r>
-            <w:proofErr w:type="gramEnd"/>
             <w:r>
               <w:rPr>
                 <w:rFonts w:cs="BRH Devanagari Extra"/>
@@ -1633,7 +1604,6 @@
               </w:rPr>
               <w:t>(</w:t>
             </w:r>
-            <w:proofErr w:type="gramStart"/>
             <w:r>
               <w:rPr>
                 <w:rFonts w:cs="BRH Devanagari Extra"/>
@@ -1651,7 +1621,6 @@
               </w:rPr>
               <w:t>)[</w:t>
             </w:r>
-            <w:proofErr w:type="gramEnd"/>
             <w:r>
               <w:rPr>
                 <w:rFonts w:cs="BRH Devanagari Extra"/>
@@ -2236,7 +2205,6 @@
               </w:rPr>
               <w:t>(</w:t>
             </w:r>
-            <w:proofErr w:type="gramStart"/>
             <w:r>
               <w:rPr>
                 <w:rFonts w:cs="BRH Devanagari Extra"/>
@@ -2254,7 +2222,6 @@
               </w:rPr>
               <w:t>)[</w:t>
             </w:r>
-            <w:proofErr w:type="gramEnd"/>
             <w:r>
               <w:rPr>
                 <w:rFonts w:cs="BRH Devanagari Extra"/>
@@ -2546,7 +2513,6 @@
               </w:rPr>
               <w:t>(</w:t>
             </w:r>
-            <w:proofErr w:type="gramStart"/>
             <w:r>
               <w:rPr>
                 <w:rFonts w:cs="BRH Devanagari Extra"/>
@@ -2564,7 +2530,6 @@
               </w:rPr>
               <w:t>)[</w:t>
             </w:r>
-            <w:proofErr w:type="gramEnd"/>
             <w:r>
               <w:rPr>
                 <w:rFonts w:cs="BRH Devanagari Extra"/>
@@ -3149,7 +3114,6 @@
               </w:rPr>
               <w:t>(</w:t>
             </w:r>
-            <w:proofErr w:type="gramStart"/>
             <w:r>
               <w:rPr>
                 <w:rFonts w:cs="BRH Devanagari Extra"/>
@@ -3167,7 +3131,6 @@
               </w:rPr>
               <w:t>)[</w:t>
             </w:r>
-            <w:proofErr w:type="gramEnd"/>
             <w:r>
               <w:rPr>
                 <w:rFonts w:cs="BRH Devanagari Extra"/>
@@ -3489,7 +3452,6 @@
               <w:lastRenderedPageBreak/>
               <w:t>(</w:t>
             </w:r>
-            <w:proofErr w:type="gramStart"/>
             <w:r>
               <w:rPr>
                 <w:rFonts w:cs="BRH Devanagari Extra"/>
@@ -3507,7 +3469,6 @@
               </w:rPr>
               <w:t>)[</w:t>
             </w:r>
-            <w:proofErr w:type="gramEnd"/>
             <w:r>
               <w:rPr>
                 <w:rFonts w:cs="BRH Devanagari Extra"/>
@@ -3947,7 +3908,6 @@
               </w:rPr>
               <w:t>(</w:t>
             </w:r>
-            <w:proofErr w:type="gramStart"/>
             <w:r>
               <w:rPr>
                 <w:rFonts w:cs="BRH Devanagari Extra"/>
@@ -3965,7 +3925,6 @@
               </w:rPr>
               <w:t>)[</w:t>
             </w:r>
-            <w:proofErr w:type="gramEnd"/>
             <w:r>
               <w:rPr>
                 <w:rFonts w:cs="BRH Devanagari Extra"/>
@@ -4506,7 +4465,6 @@
               </w:rPr>
               <w:t>(</w:t>
             </w:r>
-            <w:proofErr w:type="gramStart"/>
             <w:r>
               <w:rPr>
                 <w:rFonts w:cs="BRH Devanagari Extra"/>
@@ -4524,7 +4482,6 @@
               </w:rPr>
               <w:t>)[</w:t>
             </w:r>
-            <w:proofErr w:type="gramEnd"/>
             <w:r>
               <w:rPr>
                 <w:rFonts w:cs="BRH Devanagari Extra"/>
@@ -5034,7 +4991,6 @@
               </w:rPr>
               <w:t>(</w:t>
             </w:r>
-            <w:proofErr w:type="gramStart"/>
             <w:r>
               <w:rPr>
                 <w:rFonts w:cs="BRH Devanagari Extra"/>
@@ -5052,7 +5008,6 @@
               </w:rPr>
               <w:t>)[</w:t>
             </w:r>
-            <w:proofErr w:type="gramEnd"/>
             <w:r>
               <w:rPr>
                 <w:rFonts w:cs="BRH Devanagari Extra"/>
@@ -5317,7 +5272,6 @@
               </w:rPr>
               <w:t>(</w:t>
             </w:r>
-            <w:proofErr w:type="gramStart"/>
             <w:r>
               <w:rPr>
                 <w:rFonts w:cs="BRH Devanagari Extra"/>
@@ -5335,7 +5289,6 @@
               </w:rPr>
               <w:t>)[</w:t>
             </w:r>
-            <w:proofErr w:type="gramEnd"/>
             <w:r>
               <w:rPr>
                 <w:rFonts w:cs="BRH Devanagari Extra"/>
@@ -5775,7 +5728,6 @@
               </w:rPr>
               <w:t>(</w:t>
             </w:r>
-            <w:proofErr w:type="gramStart"/>
             <w:r>
               <w:rPr>
                 <w:rFonts w:cs="BRH Devanagari Extra"/>
@@ -5793,7 +5745,6 @@
               </w:rPr>
               <w:t>)[</w:t>
             </w:r>
-            <w:proofErr w:type="gramEnd"/>
             <w:r>
               <w:rPr>
                 <w:rFonts w:cs="BRH Devanagari Extra"/>
@@ -6344,7 +6295,6 @@
               </w:rPr>
               <w:t>(</w:t>
             </w:r>
-            <w:proofErr w:type="gramStart"/>
             <w:r>
               <w:rPr>
                 <w:rFonts w:cs="BRH Devanagari Extra"/>
@@ -6362,7 +6312,6 @@
               </w:rPr>
               <w:t>)[</w:t>
             </w:r>
-            <w:proofErr w:type="gramEnd"/>
             <w:r>
               <w:rPr>
                 <w:rFonts w:cs="BRH Devanagari Extra"/>
@@ -6872,7 +6821,6 @@
               </w:rPr>
               <w:t>(</w:t>
             </w:r>
-            <w:proofErr w:type="gramStart"/>
             <w:r>
               <w:rPr>
                 <w:rFonts w:cs="BRH Devanagari Extra"/>
@@ -6890,7 +6838,6 @@
               </w:rPr>
               <w:t>)[</w:t>
             </w:r>
-            <w:proofErr w:type="gramEnd"/>
             <w:r>
               <w:rPr>
                 <w:rFonts w:cs="BRH Devanagari Extra"/>
@@ -7159,7 +7106,6 @@
               <w:lastRenderedPageBreak/>
               <w:t>(</w:t>
             </w:r>
-            <w:proofErr w:type="gramStart"/>
             <w:r>
               <w:rPr>
                 <w:rFonts w:cs="BRH Devanagari Extra"/>
@@ -7175,7 +7121,6 @@
               </w:rPr>
               <w:t>)[</w:t>
             </w:r>
-            <w:proofErr w:type="gramEnd"/>
             <w:r>
               <w:rPr>
                 <w:rFonts w:cs="BRH Devanagari Extra"/>
@@ -7548,7 +7493,6 @@
               </w:rPr>
               <w:t>(</w:t>
             </w:r>
-            <w:proofErr w:type="gramStart"/>
             <w:r>
               <w:rPr>
                 <w:rFonts w:cs="BRH Devanagari Extra"/>
@@ -7564,7 +7508,6 @@
               </w:rPr>
               <w:t>)[</w:t>
             </w:r>
-            <w:proofErr w:type="gramEnd"/>
             <w:r>
               <w:rPr>
                 <w:rFonts w:cs="BRH Devanagari Extra"/>
@@ -7944,7 +7887,6 @@
               </w:rPr>
               <w:t>(</w:t>
             </w:r>
-            <w:proofErr w:type="gramStart"/>
             <w:r>
               <w:rPr>
                 <w:rFonts w:cs="BRH Devanagari Extra"/>
@@ -7960,7 +7902,6 @@
               </w:rPr>
               <w:t>)[</w:t>
             </w:r>
-            <w:proofErr w:type="gramEnd"/>
             <w:r>
               <w:rPr>
                 <w:rFonts w:cs="BRH Devanagari Extra"/>
@@ -8356,7 +8297,6 @@
               </w:rPr>
               <w:t>(</w:t>
             </w:r>
-            <w:proofErr w:type="gramStart"/>
             <w:r>
               <w:rPr>
                 <w:rFonts w:cs="BRH Devanagari Extra"/>
@@ -8372,7 +8312,6 @@
               </w:rPr>
               <w:t>)[</w:t>
             </w:r>
-            <w:proofErr w:type="gramEnd"/>
             <w:r>
               <w:rPr>
                 <w:rFonts w:cs="BRH Devanagari Extra"/>
@@ -8757,7 +8696,6 @@
               </w:rPr>
               <w:t>(</w:t>
             </w:r>
-            <w:proofErr w:type="gramStart"/>
             <w:r>
               <w:rPr>
                 <w:rFonts w:cs="BRH Devanagari Extra"/>
@@ -8773,7 +8711,6 @@
               </w:rPr>
               <w:t>)[</w:t>
             </w:r>
-            <w:proofErr w:type="gramEnd"/>
             <w:r>
               <w:rPr>
                 <w:rFonts w:cs="BRH Devanagari Extra"/>
@@ -9133,7 +9070,6 @@
               </w:rPr>
               <w:t>(</w:t>
             </w:r>
-            <w:proofErr w:type="gramStart"/>
             <w:r>
               <w:rPr>
                 <w:rFonts w:cs="BRH Devanagari Extra"/>
@@ -9149,7 +9085,6 @@
               </w:rPr>
               <w:t>)[</w:t>
             </w:r>
-            <w:proofErr w:type="gramEnd"/>
             <w:r>
               <w:rPr>
                 <w:rFonts w:cs="BRH Devanagari Extra"/>
@@ -9533,7 +9468,6 @@
               </w:rPr>
               <w:t>(</w:t>
             </w:r>
-            <w:proofErr w:type="gramStart"/>
             <w:r>
               <w:rPr>
                 <w:rFonts w:cs="BRH Devanagari Extra"/>
@@ -9551,7 +9485,6 @@
               </w:rPr>
               <w:t>)[</w:t>
             </w:r>
-            <w:proofErr w:type="gramEnd"/>
             <w:r>
               <w:rPr>
                 <w:rFonts w:cs="BRH Devanagari Extra"/>
@@ -9877,7 +9810,6 @@
               </w:rPr>
               <w:t>(</w:t>
             </w:r>
-            <w:proofErr w:type="gramStart"/>
             <w:r>
               <w:rPr>
                 <w:rFonts w:cs="BRH Devanagari Extra"/>
@@ -9895,7 +9827,6 @@
               </w:rPr>
               <w:t>)[</w:t>
             </w:r>
-            <w:proofErr w:type="gramEnd"/>
             <w:r>
               <w:rPr>
                 <w:rFonts w:cs="BRH Devanagari Extra"/>
@@ -10286,7 +10217,6 @@
               <w:lastRenderedPageBreak/>
               <w:t>(</w:t>
             </w:r>
-            <w:proofErr w:type="gramStart"/>
             <w:r>
               <w:rPr>
                 <w:rFonts w:cs="BRH Devanagari Extra"/>
@@ -10304,7 +10234,6 @@
               </w:rPr>
               <w:t>)[</w:t>
             </w:r>
-            <w:proofErr w:type="gramEnd"/>
             <w:r>
               <w:rPr>
                 <w:rFonts w:cs="BRH Devanagari Extra"/>
@@ -10640,7 +10569,6 @@
               </w:rPr>
               <w:t>(</w:t>
             </w:r>
-            <w:proofErr w:type="gramStart"/>
             <w:r>
               <w:rPr>
                 <w:rFonts w:cs="BRH Devanagari Extra"/>
@@ -10658,7 +10586,6 @@
               </w:rPr>
               <w:t>)[</w:t>
             </w:r>
-            <w:proofErr w:type="gramEnd"/>
             <w:r>
               <w:rPr>
                 <w:rFonts w:cs="BRH Devanagari Extra"/>
@@ -11054,7 +10981,6 @@
               <w:lastRenderedPageBreak/>
               <w:t>(</w:t>
             </w:r>
-            <w:proofErr w:type="gramStart"/>
             <w:r>
               <w:rPr>
                 <w:rFonts w:cs="BRH Devanagari Extra"/>
@@ -11072,7 +10998,6 @@
               </w:rPr>
               <w:t>)[</w:t>
             </w:r>
-            <w:proofErr w:type="gramEnd"/>
             <w:r>
               <w:rPr>
                 <w:rFonts w:cs="BRH Devanagari Extra"/>
@@ -11337,7 +11262,6 @@
               </w:rPr>
               <w:t>(</w:t>
             </w:r>
-            <w:proofErr w:type="gramStart"/>
             <w:r>
               <w:rPr>
                 <w:rFonts w:cs="BRH Devanagari Extra"/>
@@ -11355,7 +11279,6 @@
               </w:rPr>
               <w:t>)[</w:t>
             </w:r>
-            <w:proofErr w:type="gramEnd"/>
             <w:r>
               <w:rPr>
                 <w:rFonts w:cs="BRH Devanagari Extra"/>
@@ -11635,7 +11558,6 @@
               </w:rPr>
               <w:t>(</w:t>
             </w:r>
-            <w:proofErr w:type="gramStart"/>
             <w:r>
               <w:rPr>
                 <w:rFonts w:cs="BRH Devanagari Extra"/>
@@ -11653,7 +11575,6 @@
               </w:rPr>
               <w:t>)[</w:t>
             </w:r>
-            <w:proofErr w:type="gramEnd"/>
             <w:r>
               <w:rPr>
                 <w:rFonts w:cs="BRH Devanagari Extra"/>
@@ -12095,7 +12016,6 @@
               </w:rPr>
               <w:t>(</w:t>
             </w:r>
-            <w:proofErr w:type="gramStart"/>
             <w:r>
               <w:rPr>
                 <w:rFonts w:cs="BRH Devanagari Extra"/>
@@ -12113,7 +12033,6 @@
               </w:rPr>
               <w:t>)[</w:t>
             </w:r>
-            <w:proofErr w:type="gramEnd"/>
             <w:r>
               <w:rPr>
                 <w:rFonts w:cs="BRH Devanagari Extra"/>
@@ -12560,7 +12479,6 @@
               </w:rPr>
               <w:t>(</w:t>
             </w:r>
-            <w:proofErr w:type="gramStart"/>
             <w:r>
               <w:rPr>
                 <w:rFonts w:cs="BRH Devanagari Extra"/>
@@ -12578,7 +12496,6 @@
               </w:rPr>
               <w:t>)[</w:t>
             </w:r>
-            <w:proofErr w:type="gramEnd"/>
             <w:r>
               <w:rPr>
                 <w:rFonts w:cs="BRH Devanagari Extra"/>
@@ -12775,7 +12692,6 @@
               </w:rPr>
               <w:t>(</w:t>
             </w:r>
-            <w:proofErr w:type="gramStart"/>
             <w:r>
               <w:rPr>
                 <w:rFonts w:cs="BRH Devanagari Extra"/>
@@ -12793,7 +12709,6 @@
               </w:rPr>
               <w:t>)[</w:t>
             </w:r>
-            <w:proofErr w:type="gramEnd"/>
             <w:r>
               <w:rPr>
                 <w:rFonts w:cs="BRH Devanagari Extra"/>
@@ -13004,7 +12919,6 @@
               </w:rPr>
               <w:t>(</w:t>
             </w:r>
-            <w:proofErr w:type="gramStart"/>
             <w:r>
               <w:rPr>
                 <w:rFonts w:cs="BRH Devanagari Extra"/>
@@ -13022,7 +12936,6 @@
               </w:rPr>
               <w:t>)[</w:t>
             </w:r>
-            <w:proofErr w:type="gramEnd"/>
             <w:r>
               <w:rPr>
                 <w:rFonts w:cs="BRH Devanagari Extra"/>
@@ -13507,7 +13420,6 @@
               </w:rPr>
               <w:t>(</w:t>
             </w:r>
-            <w:proofErr w:type="gramStart"/>
             <w:r>
               <w:rPr>
                 <w:rFonts w:cs="BRH Devanagari Extra"/>
@@ -13525,7 +13437,6 @@
               </w:rPr>
               <w:t>)[</w:t>
             </w:r>
-            <w:proofErr w:type="gramEnd"/>
             <w:r>
               <w:rPr>
                 <w:rFonts w:cs="BRH Devanagari Extra"/>
@@ -13968,7 +13879,6 @@
               <w:lastRenderedPageBreak/>
               <w:t>(</w:t>
             </w:r>
-            <w:proofErr w:type="gramStart"/>
             <w:r>
               <w:rPr>
                 <w:rFonts w:cs="BRH Devanagari Extra"/>
@@ -13986,7 +13896,6 @@
               </w:rPr>
               <w:t>)[</w:t>
             </w:r>
-            <w:proofErr w:type="gramEnd"/>
             <w:r>
               <w:rPr>
                 <w:rFonts w:cs="BRH Devanagari Extra"/>
@@ -14232,7 +14141,6 @@
               </w:rPr>
               <w:t>(</w:t>
             </w:r>
-            <w:proofErr w:type="gramStart"/>
             <w:r>
               <w:rPr>
                 <w:rFonts w:cs="BRH Devanagari Extra"/>
@@ -14250,7 +14158,6 @@
               </w:rPr>
               <w:t>)[</w:t>
             </w:r>
-            <w:proofErr w:type="gramEnd"/>
             <w:r>
               <w:rPr>
                 <w:rFonts w:cs="BRH Devanagari Extra"/>
@@ -14565,7 +14472,6 @@
               <w:lastRenderedPageBreak/>
               <w:t>(</w:t>
             </w:r>
-            <w:proofErr w:type="gramStart"/>
             <w:r>
               <w:rPr>
                 <w:rFonts w:cs="BRH Devanagari Extra"/>
@@ -14583,7 +14489,6 @@
               </w:rPr>
               <w:t>)[</w:t>
             </w:r>
-            <w:proofErr w:type="gramEnd"/>
             <w:r>
               <w:rPr>
                 <w:rFonts w:cs="BRH Devanagari Extra"/>
@@ -15017,7 +14922,6 @@
               </w:rPr>
               <w:t>(</w:t>
             </w:r>
-            <w:proofErr w:type="gramStart"/>
             <w:r>
               <w:rPr>
                 <w:rFonts w:cs="BRH Devanagari Extra"/>
@@ -15035,7 +14939,6 @@
               </w:rPr>
               <w:t>)[</w:t>
             </w:r>
-            <w:proofErr w:type="gramEnd"/>
             <w:r>
               <w:rPr>
                 <w:rFonts w:cs="BRH Devanagari Extra"/>
@@ -15444,7 +15347,6 @@
               <w:lastRenderedPageBreak/>
               <w:t>(</w:t>
             </w:r>
-            <w:proofErr w:type="gramStart"/>
             <w:r>
               <w:rPr>
                 <w:rFonts w:cs="BRH Devanagari Extra"/>
@@ -15462,7 +15364,6 @@
               </w:rPr>
               <w:t>)[</w:t>
             </w:r>
-            <w:proofErr w:type="gramEnd"/>
             <w:r>
               <w:rPr>
                 <w:rFonts w:cs="BRH Devanagari Extra"/>
@@ -15700,7 +15601,6 @@
               </w:rPr>
               <w:t>(</w:t>
             </w:r>
-            <w:proofErr w:type="gramStart"/>
             <w:r>
               <w:rPr>
                 <w:rFonts w:cs="BRH Devanagari Extra"/>
@@ -15718,7 +15618,6 @@
               </w:rPr>
               <w:t>)[</w:t>
             </w:r>
-            <w:proofErr w:type="gramEnd"/>
             <w:r>
               <w:rPr>
                 <w:rFonts w:cs="BRH Devanagari Extra"/>
@@ -16029,7 +15928,6 @@
               <w:lastRenderedPageBreak/>
               <w:t>(</w:t>
             </w:r>
-            <w:proofErr w:type="gramStart"/>
             <w:r>
               <w:rPr>
                 <w:rFonts w:cs="BRH Devanagari Extra"/>
@@ -16047,7 +15945,6 @@
               </w:rPr>
               <w:t>)[</w:t>
             </w:r>
-            <w:proofErr w:type="gramEnd"/>
             <w:r>
               <w:rPr>
                 <w:rFonts w:cs="BRH Devanagari Extra"/>
@@ -16394,7 +16291,6 @@
               </w:rPr>
               <w:t>(</w:t>
             </w:r>
-            <w:proofErr w:type="gramStart"/>
             <w:r>
               <w:rPr>
                 <w:rFonts w:cs="BRH Devanagari Extra"/>
@@ -16412,7 +16308,6 @@
               </w:rPr>
               <w:t>)[</w:t>
             </w:r>
-            <w:proofErr w:type="gramEnd"/>
             <w:r>
               <w:rPr>
                 <w:rFonts w:cs="BRH Devanagari Extra"/>
@@ -16747,7 +16642,6 @@
               </w:rPr>
               <w:t>(</w:t>
             </w:r>
-            <w:proofErr w:type="gramStart"/>
             <w:r>
               <w:rPr>
                 <w:rFonts w:cs="BRH Devanagari Extra"/>
@@ -16765,7 +16659,6 @@
               </w:rPr>
               <w:t>)[</w:t>
             </w:r>
-            <w:proofErr w:type="gramEnd"/>
             <w:r>
               <w:rPr>
                 <w:rFonts w:cs="BRH Devanagari Extra"/>
@@ -17120,7 +17013,6 @@
               </w:rPr>
               <w:t>(</w:t>
             </w:r>
-            <w:proofErr w:type="gramStart"/>
             <w:r>
               <w:rPr>
                 <w:rFonts w:cs="BRH Devanagari Extra"/>
@@ -17138,7 +17030,6 @@
               </w:rPr>
               <w:t>)[</w:t>
             </w:r>
-            <w:proofErr w:type="gramEnd"/>
             <w:r>
               <w:rPr>
                 <w:rFonts w:cs="BRH Devanagari Extra"/>
@@ -17515,7 +17406,6 @@
               </w:rPr>
               <w:t>(</w:t>
             </w:r>
-            <w:proofErr w:type="gramStart"/>
             <w:r>
               <w:rPr>
                 <w:rFonts w:cs="BRH Devanagari Extra"/>
@@ -17533,7 +17423,6 @@
               </w:rPr>
               <w:t>)[</w:t>
             </w:r>
-            <w:proofErr w:type="gramEnd"/>
             <w:r>
               <w:rPr>
                 <w:rFonts w:cs="BRH Devanagari Extra"/>
@@ -17873,7 +17762,6 @@
               </w:rPr>
               <w:t>(</w:t>
             </w:r>
-            <w:proofErr w:type="gramStart"/>
             <w:r>
               <w:rPr>
                 <w:rFonts w:cs="BRH Devanagari Extra"/>
@@ -17891,7 +17779,6 @@
               </w:rPr>
               <w:t>)[</w:t>
             </w:r>
-            <w:proofErr w:type="gramEnd"/>
             <w:r>
               <w:rPr>
                 <w:rFonts w:cs="BRH Devanagari Extra"/>
@@ -18228,7 +18115,6 @@
               <w:lastRenderedPageBreak/>
               <w:t>(</w:t>
             </w:r>
-            <w:proofErr w:type="gramStart"/>
             <w:r>
               <w:rPr>
                 <w:rFonts w:cs="BRH Devanagari Extra"/>
@@ -18246,7 +18132,6 @@
               </w:rPr>
               <w:t>)[</w:t>
             </w:r>
-            <w:proofErr w:type="gramEnd"/>
             <w:r>
               <w:rPr>
                 <w:rFonts w:cs="BRH Devanagari Extra"/>
@@ -18604,7 +18489,6 @@
               </w:rPr>
               <w:t>(</w:t>
             </w:r>
-            <w:proofErr w:type="gramStart"/>
             <w:r>
               <w:rPr>
                 <w:rFonts w:cs="BRH Devanagari Extra"/>
@@ -18622,7 +18506,6 @@
               </w:rPr>
               <w:t>)[</w:t>
             </w:r>
-            <w:proofErr w:type="gramEnd"/>
             <w:r>
               <w:rPr>
                 <w:rFonts w:cs="BRH Devanagari Extra"/>
@@ -18999,7 +18882,6 @@
               <w:lastRenderedPageBreak/>
               <w:t>(</w:t>
             </w:r>
-            <w:proofErr w:type="gramStart"/>
             <w:r>
               <w:rPr>
                 <w:rFonts w:cs="BRH Devanagari Extra"/>
@@ -19017,7 +18899,6 @@
               </w:rPr>
               <w:t>)[</w:t>
             </w:r>
-            <w:proofErr w:type="gramEnd"/>
             <w:r>
               <w:rPr>
                 <w:rFonts w:cs="BRH Devanagari Extra"/>
@@ -19265,7 +19146,6 @@
               </w:rPr>
               <w:t>(</w:t>
             </w:r>
-            <w:proofErr w:type="gramStart"/>
             <w:r>
               <w:rPr>
                 <w:rFonts w:cs="BRH Devanagari Extra"/>
@@ -19283,7 +19163,6 @@
               </w:rPr>
               <w:t>)[</w:t>
             </w:r>
-            <w:proofErr w:type="gramEnd"/>
             <w:r>
               <w:rPr>
                 <w:rFonts w:cs="BRH Devanagari Extra"/>
@@ -19536,7 +19415,6 @@
               </w:rPr>
               <w:t>(</w:t>
             </w:r>
-            <w:proofErr w:type="gramStart"/>
             <w:r>
               <w:rPr>
                 <w:rFonts w:cs="BRH Devanagari Extra"/>
@@ -19554,7 +19432,6 @@
               </w:rPr>
               <w:t>)[</w:t>
             </w:r>
-            <w:proofErr w:type="gramEnd"/>
             <w:r>
               <w:rPr>
                 <w:rFonts w:cs="BRH Devanagari Extra"/>
@@ -20063,7 +19940,6 @@
               </w:rPr>
               <w:t>(</w:t>
             </w:r>
-            <w:proofErr w:type="gramStart"/>
             <w:r>
               <w:rPr>
                 <w:rFonts w:cs="BRH Devanagari Extra"/>
@@ -20081,7 +19957,6 @@
               </w:rPr>
               <w:t>)[</w:t>
             </w:r>
-            <w:proofErr w:type="gramEnd"/>
             <w:r>
               <w:rPr>
                 <w:rFonts w:cs="BRH Devanagari Extra"/>
@@ -20632,7 +20507,6 @@
               </w:rPr>
               <w:t>(</w:t>
             </w:r>
-            <w:proofErr w:type="gramStart"/>
             <w:r>
               <w:rPr>
                 <w:rFonts w:cs="BRH Devanagari Extra"/>
@@ -20650,7 +20524,6 @@
               </w:rPr>
               <w:t>)[</w:t>
             </w:r>
-            <w:proofErr w:type="gramEnd"/>
             <w:r>
               <w:rPr>
                 <w:rFonts w:cs="BRH Devanagari Extra"/>
@@ -21222,7 +21095,6 @@
               </w:rPr>
               <w:t>(</w:t>
             </w:r>
-            <w:proofErr w:type="gramStart"/>
             <w:r>
               <w:rPr>
                 <w:rFonts w:cs="BRH Devanagari Extra"/>
@@ -21240,7 +21112,6 @@
               </w:rPr>
               <w:t>)[</w:t>
             </w:r>
-            <w:proofErr w:type="gramEnd"/>
             <w:r>
               <w:rPr>
                 <w:rFonts w:cs="BRH Devanagari Extra"/>
@@ -21532,7 +21403,6 @@
               <w:lastRenderedPageBreak/>
               <w:t>(</w:t>
             </w:r>
-            <w:proofErr w:type="gramStart"/>
             <w:r>
               <w:rPr>
                 <w:rFonts w:cs="BRH Devanagari Extra"/>
@@ -21550,7 +21420,6 @@
               </w:rPr>
               <w:t>)[</w:t>
             </w:r>
-            <w:proofErr w:type="gramEnd"/>
             <w:r>
               <w:rPr>
                 <w:rFonts w:cs="BRH Devanagari Extra"/>
@@ -22247,7 +22116,6 @@
               </w:rPr>
               <w:t>(</w:t>
             </w:r>
-            <w:proofErr w:type="gramStart"/>
             <w:r>
               <w:rPr>
                 <w:rFonts w:cs="BRH Devanagari Extra"/>
@@ -22265,7 +22133,6 @@
               </w:rPr>
               <w:t>)[</w:t>
             </w:r>
-            <w:proofErr w:type="gramEnd"/>
             <w:r>
               <w:rPr>
                 <w:rFonts w:cs="BRH Devanagari Extra"/>
@@ -22847,12 +22714,12 @@
             </w:r>
             <w:r>
               <w:rPr>
-                <w:rFonts w:ascii="BRH Malayalam Extra" w:hAnsi="BRH Malayalam Extra" w:cs="BRH Devanagari Extra"/>
-                <w:color w:val="000000"/>
-                <w:szCs w:val="32"/>
-                <w:highlight w:val="green"/>
-              </w:rPr>
-              <w:t>–</w:t>
+                <w:rFonts w:ascii="BRH Devanagari Extra" w:hAnsi="BRH Devanagari Extra" w:cs="BRH Devanagari Extra"/>
+                <w:color w:val="000000"/>
+                <w:sz w:val="32"/>
+                <w:szCs w:val="32"/>
+              </w:rPr>
+              <w:t xml:space="preserve"> </w:t>
             </w:r>
             <w:r>
               <w:rPr>
@@ -22904,7 +22771,6 @@
               </w:rPr>
               <w:t>(</w:t>
             </w:r>
-            <w:proofErr w:type="gramStart"/>
             <w:r>
               <w:rPr>
                 <w:rFonts w:cs="BRH Devanagari Extra"/>
@@ -22922,7 +22788,6 @@
               </w:rPr>
               <w:t>)[</w:t>
             </w:r>
-            <w:proofErr w:type="gramEnd"/>
             <w:r>
               <w:rPr>
                 <w:rFonts w:cs="BRH Devanagari Extra"/>
@@ -23254,89 +23119,99 @@
             </w:r>
             <w:r>
               <w:rPr>
-                <w:rFonts w:ascii="BRH Malayalam Extra" w:hAnsi="BRH Malayalam Extra" w:cs="BRH Devanagari Extra"/>
-                <w:color w:val="000000"/>
+                <w:rFonts w:ascii="BRH Devanagari Extra" w:hAnsi="BRH Devanagari Extra" w:cs="BRH Devanagari Extra"/>
+                <w:color w:val="000000"/>
+                <w:sz w:val="32"/>
+                <w:szCs w:val="32"/>
+              </w:rPr>
+              <w:t xml:space="preserve"> xÉ</w:t>
+            </w:r>
+            <w:r>
+              <w:rPr>
+                <w:rFonts w:ascii="BRH Malayalam Extra" w:hAnsi="BRH Malayalam Extra" w:cs="BRH Devanagari Extra"/>
+                <w:color w:val="000000"/>
+                <w:szCs w:val="32"/>
+              </w:rPr>
+              <w:t>–</w:t>
+            </w:r>
+            <w:r>
+              <w:rPr>
+                <w:rFonts w:ascii="BRH Devanagari Extra" w:hAnsi="BRH Devanagari Extra" w:cs="BRH Devanagari Extra"/>
+                <w:color w:val="000000"/>
+                <w:sz w:val="32"/>
+                <w:szCs w:val="32"/>
+              </w:rPr>
+              <w:t>lSØaÉç bÉÉå</w:t>
+            </w:r>
+            <w:r>
+              <w:rPr>
+                <w:rFonts w:ascii="BRH Malayalam Extra" w:hAnsi="BRH Malayalam Extra" w:cs="BRH Devanagari Extra"/>
+                <w:color w:val="000000"/>
+                <w:szCs w:val="32"/>
+              </w:rPr>
+              <w:t>–</w:t>
+            </w:r>
+            <w:r>
+              <w:rPr>
+                <w:rFonts w:ascii="BRH Devanagari Extra" w:hAnsi="BRH Devanagari Extra" w:cs="BRH Devanagari Extra"/>
+                <w:color w:val="000000"/>
+                <w:sz w:val="32"/>
+                <w:szCs w:val="32"/>
+              </w:rPr>
+              <w:t>UxrÉþ bÉÉå</w:t>
+            </w:r>
+            <w:r>
+              <w:rPr>
+                <w:rFonts w:ascii="BRH Malayalam Extra" w:hAnsi="BRH Malayalam Extra" w:cs="BRH Devanagari Extra"/>
+                <w:color w:val="000000"/>
+                <w:szCs w:val="32"/>
+              </w:rPr>
+              <w:t>–</w:t>
+            </w:r>
+            <w:r>
+              <w:rPr>
+                <w:rFonts w:ascii="BRH Devanagari Extra" w:hAnsi="BRH Devanagari Extra" w:cs="BRH Devanagari Extra"/>
+                <w:color w:val="000000"/>
+                <w:sz w:val="32"/>
+                <w:szCs w:val="32"/>
+              </w:rPr>
+              <w:t>UxrÉþ xÉ</w:t>
+            </w:r>
+            <w:r>
+              <w:rPr>
+                <w:rFonts w:ascii="BRH Malayalam Extra" w:hAnsi="BRH Malayalam Extra" w:cs="BRH Devanagari Extra"/>
+                <w:color w:val="000000"/>
+                <w:szCs w:val="32"/>
+              </w:rPr>
+              <w:t>–</w:t>
+            </w:r>
+            <w:r>
+              <w:rPr>
+                <w:rFonts w:ascii="BRH Devanagari Extra" w:hAnsi="BRH Devanagari Extra" w:cs="BRH Devanagari Extra"/>
+                <w:color w:val="000000"/>
+                <w:sz w:val="32"/>
+                <w:szCs w:val="32"/>
+              </w:rPr>
+              <w:t>lSØZÉç xuÉ</w:t>
+            </w:r>
+            <w:r>
+              <w:rPr>
+                <w:rFonts w:ascii="BRH Devanagari Extra" w:hAnsi="BRH Devanagari Extra" w:cs="BRH Devanagari Extra"/>
+                <w:color w:val="000000"/>
+                <w:sz w:val="32"/>
                 <w:szCs w:val="32"/>
                 <w:highlight w:val="green"/>
               </w:rPr>
-              <w:t>–</w:t>
-            </w:r>
-            <w:r>
-              <w:rPr>
-                <w:rFonts w:ascii="BRH Devanagari Extra" w:hAnsi="BRH Devanagari Extra" w:cs="BRH Devanagari Extra"/>
-                <w:color w:val="000000"/>
-                <w:sz w:val="32"/>
-                <w:szCs w:val="32"/>
-              </w:rPr>
-              <w:t xml:space="preserve"> xÉ</w:t>
-            </w:r>
-            <w:r>
-              <w:rPr>
-                <w:rFonts w:ascii="BRH Malayalam Extra" w:hAnsi="BRH Malayalam Extra" w:cs="BRH Devanagari Extra"/>
-                <w:color w:val="000000"/>
-                <w:szCs w:val="32"/>
-              </w:rPr>
-              <w:t>–</w:t>
-            </w:r>
-            <w:r>
-              <w:rPr>
-                <w:rFonts w:ascii="BRH Devanagari Extra" w:hAnsi="BRH Devanagari Extra" w:cs="BRH Devanagari Extra"/>
-                <w:color w:val="000000"/>
-                <w:sz w:val="32"/>
-                <w:szCs w:val="32"/>
-              </w:rPr>
-              <w:t>lSØaÉç bÉÉå</w:t>
-            </w:r>
-            <w:r>
-              <w:rPr>
-                <w:rFonts w:ascii="BRH Malayalam Extra" w:hAnsi="BRH Malayalam Extra" w:cs="BRH Devanagari Extra"/>
-                <w:color w:val="000000"/>
-                <w:szCs w:val="32"/>
-              </w:rPr>
-              <w:t>–</w:t>
-            </w:r>
-            <w:r>
-              <w:rPr>
-                <w:rFonts w:ascii="BRH Devanagari Extra" w:hAnsi="BRH Devanagari Extra" w:cs="BRH Devanagari Extra"/>
-                <w:color w:val="000000"/>
-                <w:sz w:val="32"/>
-                <w:szCs w:val="32"/>
-              </w:rPr>
-              <w:t>UxrÉþ bÉÉå</w:t>
-            </w:r>
-            <w:r>
-              <w:rPr>
-                <w:rFonts w:ascii="BRH Malayalam Extra" w:hAnsi="BRH Malayalam Extra" w:cs="BRH Devanagari Extra"/>
-                <w:color w:val="000000"/>
-                <w:szCs w:val="32"/>
-              </w:rPr>
-              <w:t>–</w:t>
-            </w:r>
-            <w:r>
-              <w:rPr>
-                <w:rFonts w:ascii="BRH Devanagari Extra" w:hAnsi="BRH Devanagari Extra" w:cs="BRH Devanagari Extra"/>
-                <w:color w:val="000000"/>
-                <w:sz w:val="32"/>
-                <w:szCs w:val="32"/>
-              </w:rPr>
-              <w:t>UxrÉþ xÉ</w:t>
-            </w:r>
-            <w:r>
-              <w:rPr>
-                <w:rFonts w:ascii="BRH Malayalam Extra" w:hAnsi="BRH Malayalam Extra" w:cs="BRH Devanagari Extra"/>
-                <w:color w:val="000000"/>
-                <w:szCs w:val="32"/>
-              </w:rPr>
-              <w:t>–</w:t>
-            </w:r>
-            <w:r>
-              <w:rPr>
-                <w:rFonts w:ascii="BRH Devanagari Extra" w:hAnsi="BRH Devanagari Extra" w:cs="BRH Devanagari Extra"/>
-                <w:color w:val="000000"/>
-                <w:sz w:val="32"/>
-                <w:szCs w:val="32"/>
-              </w:rPr>
-              <w:t>lSØZÉç xuÉ</w:t>
+              <w:t>þlÉÏ</w:t>
+            </w:r>
+            <w:r>
+              <w:rPr>
+                <w:rFonts w:ascii="BRH Devanagari Extra" w:hAnsi="BRH Devanagari Extra" w:cs="BRH Devanagari Extra"/>
+                <w:color w:val="000000"/>
+                <w:sz w:val="32"/>
+                <w:szCs w:val="32"/>
+              </w:rPr>
+              <w:t xml:space="preserve">Mü </w:t>
             </w:r>
             <w:r>
               <w:rPr>
@@ -23346,35 +23221,7 @@
                 <w:szCs w:val="32"/>
                 <w:highlight w:val="green"/>
               </w:rPr>
-              <w:t>þlÉÏ</w:t>
-            </w:r>
-            <w:r>
-              <w:rPr>
-                <w:rFonts w:ascii="BRH Devanagari Extra" w:hAnsi="BRH Devanagari Extra" w:cs="BRH Devanagari Extra"/>
-                <w:color w:val="000000"/>
-                <w:sz w:val="32"/>
-                <w:szCs w:val="32"/>
-              </w:rPr>
-              <w:t xml:space="preserve">Mü </w:t>
-            </w:r>
-            <w:r>
-              <w:rPr>
-                <w:rFonts w:ascii="BRH Devanagari Extra" w:hAnsi="BRH Devanagari Extra" w:cs="BRH Devanagari Extra"/>
-                <w:color w:val="000000"/>
-                <w:sz w:val="32"/>
-                <w:szCs w:val="32"/>
-                <w:highlight w:val="green"/>
-              </w:rPr>
               <w:t>xuÉlÉÏMü</w:t>
-            </w:r>
-            <w:r>
-              <w:rPr>
-                <w:rFonts w:ascii="BRH Malayalam Extra" w:hAnsi="BRH Malayalam Extra" w:cs="BRH Devanagari Extra"/>
-                <w:color w:val="000000"/>
-                <w:szCs w:val="32"/>
-                <w:highlight w:val="green"/>
-              </w:rPr>
-              <w:t>–</w:t>
             </w:r>
             <w:r>
               <w:rPr>
@@ -23443,7 +23290,6 @@
               </w:rPr>
               <w:t>(</w:t>
             </w:r>
-            <w:proofErr w:type="gramStart"/>
             <w:r>
               <w:rPr>
                 <w:rFonts w:cs="BRH Devanagari Extra"/>
@@ -23461,7 +23307,6 @@
               </w:rPr>
               <w:t>)[</w:t>
             </w:r>
-            <w:proofErr w:type="gramEnd"/>
             <w:r>
               <w:rPr>
                 <w:rFonts w:cs="BRH Devanagari Extra"/>
@@ -23766,7 +23611,6 @@
               <w:lastRenderedPageBreak/>
               <w:t>(</w:t>
             </w:r>
-            <w:proofErr w:type="gramStart"/>
             <w:r>
               <w:rPr>
                 <w:rFonts w:cs="BRH Devanagari Extra"/>
@@ -23784,7 +23628,6 @@
               </w:rPr>
               <w:t>)[</w:t>
             </w:r>
-            <w:proofErr w:type="gramEnd"/>
             <w:r>
               <w:rPr>
                 <w:rFonts w:cs="BRH Devanagari Extra"/>
@@ -23998,7 +23841,6 @@
               </w:rPr>
               <w:t>(</w:t>
             </w:r>
-            <w:proofErr w:type="gramStart"/>
             <w:r>
               <w:rPr>
                 <w:rFonts w:cs="BRH Devanagari Extra"/>
@@ -24016,7 +23858,6 @@
               </w:rPr>
               <w:t>)[</w:t>
             </w:r>
-            <w:proofErr w:type="gramEnd"/>
             <w:r>
               <w:rPr>
                 <w:rFonts w:cs="BRH Devanagari Extra"/>
@@ -24235,7 +24076,6 @@
               </w:rPr>
               <w:t>(</w:t>
             </w:r>
-            <w:proofErr w:type="gramStart"/>
             <w:r>
               <w:rPr>
                 <w:rFonts w:cs="BRH Devanagari Extra"/>
@@ -24253,7 +24093,6 @@
               </w:rPr>
               <w:t>)[</w:t>
             </w:r>
-            <w:proofErr w:type="gramEnd"/>
             <w:r>
               <w:rPr>
                 <w:rFonts w:cs="BRH Devanagari Extra"/>
@@ -24501,7 +24340,6 @@
               </w:rPr>
               <w:t>(</w:t>
             </w:r>
-            <w:proofErr w:type="gramStart"/>
             <w:r>
               <w:rPr>
                 <w:rFonts w:cs="BRH Devanagari Extra"/>
@@ -24519,7 +24357,6 @@
               </w:rPr>
               <w:t>)[</w:t>
             </w:r>
-            <w:proofErr w:type="gramEnd"/>
             <w:r>
               <w:rPr>
                 <w:rFonts w:cs="BRH Devanagari Extra"/>
@@ -24772,7 +24609,6 @@
               </w:rPr>
               <w:t>(</w:t>
             </w:r>
-            <w:proofErr w:type="gramStart"/>
             <w:r>
               <w:rPr>
                 <w:rFonts w:cs="BRH Devanagari Extra"/>
@@ -24790,7 +24626,6 @@
               </w:rPr>
               <w:t>)[</w:t>
             </w:r>
-            <w:proofErr w:type="gramEnd"/>
             <w:r>
               <w:rPr>
                 <w:rFonts w:cs="BRH Devanagari Extra"/>
@@ -25118,7 +24953,6 @@
               </w:rPr>
               <w:t>(</w:t>
             </w:r>
-            <w:proofErr w:type="gramStart"/>
             <w:r>
               <w:rPr>
                 <w:rFonts w:cs="BRH Devanagari Extra"/>
@@ -25136,7 +24970,6 @@
               </w:rPr>
               <w:t>)[</w:t>
             </w:r>
-            <w:proofErr w:type="gramEnd"/>
             <w:r>
               <w:rPr>
                 <w:rFonts w:cs="BRH Devanagari Extra"/>
@@ -25469,7 +25302,6 @@
               </w:rPr>
               <w:t>(</w:t>
             </w:r>
-            <w:proofErr w:type="gramStart"/>
             <w:r>
               <w:rPr>
                 <w:rFonts w:cs="BRH Devanagari Extra"/>
@@ -25487,7 +25319,6 @@
               </w:rPr>
               <w:t>)[</w:t>
             </w:r>
-            <w:proofErr w:type="gramEnd"/>
             <w:r>
               <w:rPr>
                 <w:rFonts w:cs="BRH Devanagari Extra"/>
@@ -25880,7 +25711,6 @@
               </w:rPr>
               <w:t>(</w:t>
             </w:r>
-            <w:proofErr w:type="gramStart"/>
             <w:r>
               <w:rPr>
                 <w:rFonts w:cs="BRH Devanagari Extra"/>
@@ -25898,7 +25728,6 @@
               </w:rPr>
               <w:t>)[</w:t>
             </w:r>
-            <w:proofErr w:type="gramEnd"/>
             <w:r>
               <w:rPr>
                 <w:rFonts w:cs="BRH Devanagari Extra"/>
@@ -26318,7 +26147,6 @@
               </w:rPr>
               <w:t>(</w:t>
             </w:r>
-            <w:proofErr w:type="gramStart"/>
             <w:r>
               <w:rPr>
                 <w:rFonts w:cs="BRH Devanagari Extra"/>
@@ -26336,7 +26164,6 @@
               </w:rPr>
               <w:t>)[</w:t>
             </w:r>
-            <w:proofErr w:type="gramEnd"/>
             <w:r>
               <w:rPr>
                 <w:rFonts w:cs="BRH Devanagari Extra"/>
@@ -26729,7 +26556,6 @@
               </w:rPr>
               <w:t>(</w:t>
             </w:r>
-            <w:proofErr w:type="gramStart"/>
             <w:r>
               <w:rPr>
                 <w:rFonts w:cs="BRH Devanagari Extra"/>
@@ -26747,7 +26573,6 @@
               </w:rPr>
               <w:t>)[</w:t>
             </w:r>
-            <w:proofErr w:type="gramEnd"/>
             <w:r>
               <w:rPr>
                 <w:rFonts w:cs="BRH Devanagari Extra"/>
@@ -27182,7 +27007,6 @@
               <w:lastRenderedPageBreak/>
               <w:t>(</w:t>
             </w:r>
-            <w:proofErr w:type="gramStart"/>
             <w:r>
               <w:rPr>
                 <w:rFonts w:cs="BRH Devanagari Extra"/>
@@ -27200,7 +27024,6 @@
               </w:rPr>
               <w:t>)[</w:t>
             </w:r>
-            <w:proofErr w:type="gramEnd"/>
             <w:r>
               <w:rPr>
                 <w:rFonts w:cs="BRH Devanagari Extra"/>
@@ -27682,7 +27505,6 @@
               </w:rPr>
               <w:t>(</w:t>
             </w:r>
-            <w:proofErr w:type="gramStart"/>
             <w:r>
               <w:rPr>
                 <w:rFonts w:cs="BRH Devanagari Extra"/>
@@ -27700,7 +27522,6 @@
               </w:rPr>
               <w:t>)[</w:t>
             </w:r>
-            <w:proofErr w:type="gramEnd"/>
             <w:r>
               <w:rPr>
                 <w:rFonts w:cs="BRH Devanagari Extra"/>
@@ -28176,7 +27997,6 @@
               </w:rPr>
               <w:t>(</w:t>
             </w:r>
-            <w:proofErr w:type="gramStart"/>
             <w:r>
               <w:rPr>
                 <w:rFonts w:cs="BRH Devanagari Extra"/>
@@ -28194,7 +28014,6 @@
               </w:rPr>
               <w:t>)[</w:t>
             </w:r>
-            <w:proofErr w:type="gramEnd"/>
             <w:r>
               <w:rPr>
                 <w:rFonts w:cs="BRH Devanagari Extra"/>
@@ -28637,7 +28456,6 @@
               </w:rPr>
               <w:t>(</w:t>
             </w:r>
-            <w:proofErr w:type="gramStart"/>
             <w:r>
               <w:rPr>
                 <w:rFonts w:cs="BRH Devanagari Extra"/>
@@ -28655,7 +28473,6 @@
               </w:rPr>
               <w:t>)[</w:t>
             </w:r>
-            <w:proofErr w:type="gramEnd"/>
             <w:r>
               <w:rPr>
                 <w:rFonts w:cs="BRH Devanagari Extra"/>
@@ -29163,7 +28980,6 @@
               </w:rPr>
               <w:t>(</w:t>
             </w:r>
-            <w:proofErr w:type="gramStart"/>
             <w:r>
               <w:rPr>
                 <w:rFonts w:cs="BRH Devanagari Extra"/>
@@ -29181,7 +28997,6 @@
               </w:rPr>
               <w:t>)[</w:t>
             </w:r>
-            <w:proofErr w:type="gramEnd"/>
             <w:r>
               <w:rPr>
                 <w:rFonts w:cs="BRH Devanagari Extra"/>
@@ -29669,7 +29484,6 @@
               </w:rPr>
               <w:t>(</w:t>
             </w:r>
-            <w:proofErr w:type="gramStart"/>
             <w:r>
               <w:rPr>
                 <w:rFonts w:cs="BRH Devanagari Extra"/>
@@ -29687,7 +29501,6 @@
               </w:rPr>
               <w:t>)[</w:t>
             </w:r>
-            <w:proofErr w:type="gramEnd"/>
             <w:r>
               <w:rPr>
                 <w:rFonts w:cs="BRH Devanagari Extra"/>

</xml_diff>